<commit_message>
Alte und überflüssige Dokumente entfernt
</commit_message>
<xml_diff>
--- a/Readme.docx
+++ b/Readme.docx
@@ -1,6 +1,6 @@
 
 <file path=word/document.xml><?xml version="1.0" encoding="utf-8"?>
-<w:document xmlns:wpc="http://schemas.microsoft.com/office/word/2010/wordprocessingCanvas" xmlns:mc="http://schemas.openxmlformats.org/markup-compatibility/2006" xmlns:o="urn:schemas-microsoft-com:office:office" xmlns:r="http://schemas.openxmlformats.org/officeDocument/2006/relationships" xmlns:m="http://schemas.openxmlformats.org/officeDocument/2006/math" xmlns:v="urn:schemas-microsoft-com:vml" xmlns:wp14="http://schemas.microsoft.com/office/word/2010/wordprocessingDrawing" xmlns:wp="http://schemas.openxmlformats.org/drawingml/2006/wordprocessingDrawing" xmlns:w10="urn:schemas-microsoft-com:office:word" xmlns:w="http://schemas.openxmlformats.org/wordprocessingml/2006/main" xmlns:w14="http://schemas.microsoft.com/office/word/2010/wordml" xmlns:w15="http://schemas.microsoft.com/office/word/2012/wordml" xmlns:wpg="http://schemas.microsoft.com/office/word/2010/wordprocessingGroup" xmlns:wpi="http://schemas.microsoft.com/office/word/2010/wordprocessingInk" xmlns:wne="http://schemas.microsoft.com/office/word/2006/wordml" xmlns:wps="http://schemas.microsoft.com/office/word/2010/wordprocessingShape" mc:Ignorable="w14 w15 wp14">
+<w:document xmlns:wpc="http://schemas.microsoft.com/office/word/2010/wordprocessingCanvas" xmlns:cx="http://schemas.microsoft.com/office/drawing/2014/chartex" xmlns:cx1="http://schemas.microsoft.com/office/drawing/2015/9/8/chartex" xmlns:cx2="http://schemas.microsoft.com/office/drawing/2015/10/21/chartex" xmlns:cx3="http://schemas.microsoft.com/office/drawing/2016/5/9/chartex" xmlns:cx4="http://schemas.microsoft.com/office/drawing/2016/5/10/chartex" xmlns:cx5="http://schemas.microsoft.com/office/drawing/2016/5/11/chartex" xmlns:mc="http://schemas.openxmlformats.org/markup-compatibility/2006" xmlns:o="urn:schemas-microsoft-com:office:office" xmlns:r="http://schemas.openxmlformats.org/officeDocument/2006/relationships" xmlns:m="http://schemas.openxmlformats.org/officeDocument/2006/math" xmlns:v="urn:schemas-microsoft-com:vml" xmlns:wp14="http://schemas.microsoft.com/office/word/2010/wordprocessingDrawing" xmlns:wp="http://schemas.openxmlformats.org/drawingml/2006/wordprocessingDrawing" xmlns:w10="urn:schemas-microsoft-com:office:word" xmlns:w="http://schemas.openxmlformats.org/wordprocessingml/2006/main" xmlns:w14="http://schemas.microsoft.com/office/word/2010/wordml" xmlns:w15="http://schemas.microsoft.com/office/word/2012/wordml" xmlns:w16se="http://schemas.microsoft.com/office/word/2015/wordml/symex" xmlns:wpg="http://schemas.microsoft.com/office/word/2010/wordprocessingGroup" xmlns:wpi="http://schemas.microsoft.com/office/word/2010/wordprocessingInk" xmlns:wne="http://schemas.microsoft.com/office/word/2006/wordml" xmlns:wps="http://schemas.microsoft.com/office/word/2010/wordprocessingShape" mc:Ignorable="w14 w15 w16se wp14">
   <w:body>
     <w:p>
       <w:pPr>
@@ -356,7 +356,7 @@
     </w:p>
     <w:tbl>
       <w:tblPr>
-        <w:tblStyle w:val="Tabellenraster"/>
+        <w:tblStyle w:val="TableGrid"/>
         <w:tblW w:w="0" w:type="auto"/>
         <w:tblLook w:val="04A0" w:firstRow="1" w:lastRow="0" w:firstColumn="1" w:lastColumn="0" w:noHBand="0" w:noVBand="1"/>
       </w:tblPr>
@@ -1312,18 +1312,6 @@
           <w:shd w:val="clear" w:color="auto" w:fill="FFFFFF"/>
         </w:rPr>
       </w:pPr>
-      <w:r>
-        <w:rPr>
-          <w:rFonts w:ascii="Arial" w:hAnsi="Arial" w:cs="Arial"/>
-          <w:b/>
-          <w:color w:val="252525"/>
-          <w:sz w:val="24"/>
-          <w:szCs w:val="24"/>
-          <w:u w:val="single"/>
-          <w:shd w:val="clear" w:color="auto" w:fill="FFFFFF"/>
-        </w:rPr>
-        <w:t>Ergebnisse</w:t>
-      </w:r>
     </w:p>
     <w:p>
       <w:pPr>
@@ -1331,54 +1319,14 @@
         <w:jc w:val="both"/>
         <w:rPr>
           <w:rFonts w:ascii="Arial" w:hAnsi="Arial" w:cs="Arial"/>
-          <w:color w:val="252525"/>
-          <w:sz w:val="24"/>
-          <w:szCs w:val="24"/>
-          <w:shd w:val="clear" w:color="auto" w:fill="FFFFFF"/>
-        </w:rPr>
-      </w:pPr>
-      <w:r>
-        <w:rPr>
-          <w:rFonts w:ascii="Arial" w:hAnsi="Arial" w:cs="Arial"/>
-          <w:color w:val="252525"/>
-          <w:sz w:val="24"/>
-          <w:szCs w:val="24"/>
-          <w:shd w:val="clear" w:color="auto" w:fill="FFFFFF"/>
-        </w:rPr>
-        <w:t xml:space="preserve">Die Ergebnisse der einzelnen Testfunktionen mit den zugehörigen </w:t>
-      </w:r>
-      <w:r>
-        <w:rPr>
-          <w:rFonts w:ascii="Arial" w:hAnsi="Arial" w:cs="Arial"/>
-          <w:color w:val="252525"/>
-          <w:sz w:val="24"/>
-          <w:szCs w:val="24"/>
-          <w:shd w:val="clear" w:color="auto" w:fill="FFFFFF"/>
-        </w:rPr>
-        <w:t xml:space="preserve">Einstellungen können der Datei </w:t>
-      </w:r>
-      <w:proofErr w:type="spellStart"/>
-      <w:r>
-        <w:rPr>
-          <w:rFonts w:ascii="Arial" w:hAnsi="Arial" w:cs="Arial"/>
-          <w:color w:val="252525"/>
-          <w:sz w:val="24"/>
-          <w:szCs w:val="24"/>
-          <w:shd w:val="clear" w:color="auto" w:fill="FFFFFF"/>
-        </w:rPr>
-        <w:t>PSO_Auswertung</w:t>
-      </w:r>
-      <w:proofErr w:type="spellEnd"/>
-      <w:r>
-        <w:rPr>
-          <w:rFonts w:ascii="Arial" w:hAnsi="Arial" w:cs="Arial"/>
-          <w:color w:val="252525"/>
-          <w:sz w:val="24"/>
-          <w:szCs w:val="24"/>
-          <w:shd w:val="clear" w:color="auto" w:fill="FFFFFF"/>
-        </w:rPr>
-        <w:t xml:space="preserve"> entnommen werden.</w:t>
-      </w:r>
+          <w:b/>
+          <w:color w:val="252525"/>
+          <w:sz w:val="24"/>
+          <w:szCs w:val="24"/>
+          <w:u w:val="single"/>
+          <w:shd w:val="clear" w:color="auto" w:fill="FFFFFF"/>
+        </w:rPr>
+      </w:pPr>
     </w:p>
     <w:p>
       <w:pPr>
@@ -1386,6 +1334,211 @@
         <w:jc w:val="both"/>
         <w:rPr>
           <w:rFonts w:ascii="Arial" w:hAnsi="Arial" w:cs="Arial"/>
+          <w:b/>
+          <w:color w:val="252525"/>
+          <w:sz w:val="24"/>
+          <w:szCs w:val="24"/>
+          <w:u w:val="single"/>
+          <w:shd w:val="clear" w:color="auto" w:fill="FFFFFF"/>
+        </w:rPr>
+      </w:pPr>
+    </w:p>
+    <w:p>
+      <w:pPr>
+        <w:spacing w:after="0"/>
+        <w:jc w:val="both"/>
+        <w:rPr>
+          <w:rFonts w:ascii="Arial" w:hAnsi="Arial" w:cs="Arial"/>
+          <w:b/>
+          <w:color w:val="252525"/>
+          <w:sz w:val="24"/>
+          <w:szCs w:val="24"/>
+          <w:u w:val="single"/>
+          <w:shd w:val="clear" w:color="auto" w:fill="FFFFFF"/>
+        </w:rPr>
+      </w:pPr>
+    </w:p>
+    <w:p>
+      <w:pPr>
+        <w:spacing w:after="0"/>
+        <w:jc w:val="both"/>
+        <w:rPr>
+          <w:rFonts w:ascii="Arial" w:hAnsi="Arial" w:cs="Arial"/>
+          <w:b/>
+          <w:color w:val="252525"/>
+          <w:sz w:val="24"/>
+          <w:szCs w:val="24"/>
+          <w:u w:val="single"/>
+          <w:shd w:val="clear" w:color="auto" w:fill="FFFFFF"/>
+        </w:rPr>
+      </w:pPr>
+    </w:p>
+    <w:p>
+      <w:pPr>
+        <w:spacing w:after="0"/>
+        <w:jc w:val="both"/>
+        <w:rPr>
+          <w:rFonts w:ascii="Arial" w:hAnsi="Arial" w:cs="Arial"/>
+          <w:b/>
+          <w:color w:val="252525"/>
+          <w:sz w:val="24"/>
+          <w:szCs w:val="24"/>
+          <w:u w:val="single"/>
+          <w:shd w:val="clear" w:color="auto" w:fill="FFFFFF"/>
+        </w:rPr>
+      </w:pPr>
+    </w:p>
+    <w:p>
+      <w:pPr>
+        <w:spacing w:after="0"/>
+        <w:jc w:val="both"/>
+        <w:rPr>
+          <w:rFonts w:ascii="Arial" w:hAnsi="Arial" w:cs="Arial"/>
+          <w:b/>
+          <w:color w:val="252525"/>
+          <w:sz w:val="24"/>
+          <w:szCs w:val="24"/>
+          <w:u w:val="single"/>
+          <w:shd w:val="clear" w:color="auto" w:fill="FFFFFF"/>
+        </w:rPr>
+      </w:pPr>
+    </w:p>
+    <w:p>
+      <w:pPr>
+        <w:spacing w:after="0"/>
+        <w:jc w:val="both"/>
+        <w:rPr>
+          <w:rFonts w:ascii="Arial" w:hAnsi="Arial" w:cs="Arial"/>
+          <w:b/>
+          <w:color w:val="252525"/>
+          <w:sz w:val="24"/>
+          <w:szCs w:val="24"/>
+          <w:u w:val="single"/>
+          <w:shd w:val="clear" w:color="auto" w:fill="FFFFFF"/>
+        </w:rPr>
+      </w:pPr>
+    </w:p>
+    <w:p>
+      <w:pPr>
+        <w:spacing w:after="0"/>
+        <w:jc w:val="both"/>
+        <w:rPr>
+          <w:rFonts w:ascii="Arial" w:hAnsi="Arial" w:cs="Arial"/>
+          <w:b/>
+          <w:color w:val="252525"/>
+          <w:sz w:val="24"/>
+          <w:szCs w:val="24"/>
+          <w:u w:val="single"/>
+          <w:shd w:val="clear" w:color="auto" w:fill="FFFFFF"/>
+        </w:rPr>
+      </w:pPr>
+    </w:p>
+    <w:p>
+      <w:pPr>
+        <w:spacing w:after="0"/>
+        <w:jc w:val="both"/>
+        <w:rPr>
+          <w:rFonts w:ascii="Arial" w:hAnsi="Arial" w:cs="Arial"/>
+          <w:b/>
+          <w:color w:val="252525"/>
+          <w:sz w:val="24"/>
+          <w:szCs w:val="24"/>
+          <w:u w:val="single"/>
+          <w:shd w:val="clear" w:color="auto" w:fill="FFFFFF"/>
+        </w:rPr>
+      </w:pPr>
+    </w:p>
+    <w:p>
+      <w:pPr>
+        <w:spacing w:after="0"/>
+        <w:jc w:val="both"/>
+        <w:rPr>
+          <w:rFonts w:ascii="Arial" w:hAnsi="Arial" w:cs="Arial"/>
+          <w:b/>
+          <w:color w:val="252525"/>
+          <w:sz w:val="24"/>
+          <w:szCs w:val="24"/>
+          <w:u w:val="single"/>
+          <w:shd w:val="clear" w:color="auto" w:fill="FFFFFF"/>
+        </w:rPr>
+      </w:pPr>
+      <w:bookmarkStart w:id="0" w:name="_GoBack"/>
+      <w:bookmarkEnd w:id="0"/>
+      <w:r>
+        <w:rPr>
+          <w:rFonts w:ascii="Arial" w:hAnsi="Arial" w:cs="Arial"/>
+          <w:b/>
+          <w:color w:val="252525"/>
+          <w:sz w:val="24"/>
+          <w:szCs w:val="24"/>
+          <w:u w:val="single"/>
+          <w:shd w:val="clear" w:color="auto" w:fill="FFFFFF"/>
+        </w:rPr>
+        <w:lastRenderedPageBreak/>
+        <w:t>Ergebnisse</w:t>
+      </w:r>
+    </w:p>
+    <w:p>
+      <w:pPr>
+        <w:spacing w:after="0"/>
+        <w:jc w:val="both"/>
+        <w:rPr>
+          <w:rFonts w:ascii="Arial" w:hAnsi="Arial" w:cs="Arial"/>
+          <w:color w:val="252525"/>
+          <w:sz w:val="24"/>
+          <w:szCs w:val="24"/>
+          <w:shd w:val="clear" w:color="auto" w:fill="FFFFFF"/>
+        </w:rPr>
+      </w:pPr>
+      <w:r>
+        <w:rPr>
+          <w:rFonts w:ascii="Arial" w:hAnsi="Arial" w:cs="Arial"/>
+          <w:color w:val="252525"/>
+          <w:sz w:val="24"/>
+          <w:szCs w:val="24"/>
+          <w:shd w:val="clear" w:color="auto" w:fill="FFFFFF"/>
+        </w:rPr>
+        <w:t xml:space="preserve">Die Ergebnisse der einzelnen Testfunktionen mit den zugehörigen </w:t>
+      </w:r>
+      <w:r>
+        <w:rPr>
+          <w:rFonts w:ascii="Arial" w:hAnsi="Arial" w:cs="Arial"/>
+          <w:color w:val="252525"/>
+          <w:sz w:val="24"/>
+          <w:szCs w:val="24"/>
+          <w:shd w:val="clear" w:color="auto" w:fill="FFFFFF"/>
+        </w:rPr>
+        <w:t xml:space="preserve">Einstellungen können der Datei </w:t>
+      </w:r>
+      <w:proofErr w:type="spellStart"/>
+      <w:r>
+        <w:rPr>
+          <w:rFonts w:ascii="Arial" w:hAnsi="Arial" w:cs="Arial"/>
+          <w:color w:val="252525"/>
+          <w:sz w:val="24"/>
+          <w:szCs w:val="24"/>
+          <w:shd w:val="clear" w:color="auto" w:fill="FFFFFF"/>
+        </w:rPr>
+        <w:t>PSO_Auswertung</w:t>
+      </w:r>
+      <w:proofErr w:type="spellEnd"/>
+      <w:r>
+        <w:rPr>
+          <w:rFonts w:ascii="Arial" w:hAnsi="Arial" w:cs="Arial"/>
+          <w:color w:val="252525"/>
+          <w:sz w:val="24"/>
+          <w:szCs w:val="24"/>
+          <w:shd w:val="clear" w:color="auto" w:fill="FFFFFF"/>
+        </w:rPr>
+        <w:t xml:space="preserve"> entnommen werden.</w:t>
+      </w:r>
+    </w:p>
+    <w:p>
+      <w:pPr>
+        <w:spacing w:after="0"/>
+        <w:jc w:val="both"/>
+        <w:rPr>
+          <w:rFonts w:ascii="Arial" w:hAnsi="Arial" w:cs="Arial"/>
           <w:bCs/>
           <w:color w:val="222222"/>
           <w:sz w:val="24"/>
@@ -1518,9 +1671,13 @@
           <w:szCs w:val="24"/>
           <w:shd w:val="clear" w:color="auto" w:fill="FFFFFF"/>
         </w:rPr>
-        <w:t xml:space="preserve">Ein großer Vorteil des PSO ist die Geschwindigkeit mit der er ein möglichst optimales Ergebnis findet. In den meisten Fällen reichten weniger als 100 Iterationen um ein </w:t>
-      </w:r>
-      <w:r>
+        <w:t xml:space="preserve">Ein großer Vorteil des PSO ist die Geschwindigkeit mit der er ein möglichst optimales Ergebnis findet. </w:t>
+      </w:r>
+    </w:p>
+    <w:p>
+      <w:pPr>
+        <w:spacing w:after="0"/>
+        <w:jc w:val="both"/>
         <w:rPr>
           <w:rFonts w:ascii="Arial" w:hAnsi="Arial" w:cs="Arial"/>
           <w:bCs/>
@@ -1529,9 +1686,7 @@
           <w:szCs w:val="24"/>
           <w:shd w:val="clear" w:color="auto" w:fill="FFFFFF"/>
         </w:rPr>
-        <w:lastRenderedPageBreak/>
-        <w:t xml:space="preserve">gutes Ergebnis zu finden. Aufbauend </w:t>
-      </w:r>
+      </w:pPr>
       <w:r>
         <w:rPr>
           <w:rFonts w:ascii="Arial" w:hAnsi="Arial" w:cs="Arial"/>
@@ -1541,7 +1696,7 @@
           <w:szCs w:val="24"/>
           <w:shd w:val="clear" w:color="auto" w:fill="FFFFFF"/>
         </w:rPr>
-        <w:t>auf diesem Ergebnis kann der</w:t>
+        <w:t xml:space="preserve">In den meisten Fällen reichten weniger als 100 Iterationen um ein gutes Ergebnis zu finden. Aufbauend </w:t>
       </w:r>
       <w:r>
         <w:rPr>
@@ -1552,7 +1707,7 @@
           <w:szCs w:val="24"/>
           <w:shd w:val="clear" w:color="auto" w:fill="FFFFFF"/>
         </w:rPr>
-        <w:t xml:space="preserve"> Wertebereich sowie die Geschwindigkeit der Partikel eingr</w:t>
+        <w:t>auf diesem Ergebnis kann der</w:t>
       </w:r>
       <w:r>
         <w:rPr>
@@ -1563,7 +1718,7 @@
           <w:szCs w:val="24"/>
           <w:shd w:val="clear" w:color="auto" w:fill="FFFFFF"/>
         </w:rPr>
-        <w:t>enzt werden,</w:t>
+        <w:t xml:space="preserve"> Wertebereich sowie die Geschwindigkeit der Partikel eingr</w:t>
       </w:r>
       <w:r>
         <w:rPr>
@@ -1574,6 +1729,17 @@
           <w:szCs w:val="24"/>
           <w:shd w:val="clear" w:color="auto" w:fill="FFFFFF"/>
         </w:rPr>
+        <w:t>enzt werden,</w:t>
+      </w:r>
+      <w:r>
+        <w:rPr>
+          <w:rFonts w:ascii="Arial" w:hAnsi="Arial" w:cs="Arial"/>
+          <w:bCs/>
+          <w:color w:val="222222"/>
+          <w:sz w:val="24"/>
+          <w:szCs w:val="24"/>
+          <w:shd w:val="clear" w:color="auto" w:fill="FFFFFF"/>
+        </w:rPr>
         <w:t xml:space="preserve"> um dem absoluten Optimum noch näher zu kommen.</w:t>
       </w:r>
     </w:p>
@@ -1644,28 +1810,17 @@
           <w:szCs w:val="24"/>
         </w:rPr>
       </w:pPr>
-      <w:hyperlink r:id="rId4" w:history="1">
-        <w:r>
-          <w:rPr>
-            <w:rStyle w:val="Hyperlink"/>
-            <w:rFonts w:ascii="Arial" w:hAnsi="Arial" w:cs="Arial"/>
-            <w:sz w:val="24"/>
-            <w:szCs w:val="24"/>
-          </w:rPr>
-          <w:t>https://gandhim.wordpress.com/2010/04/04/particle-swarm-optimization-pso-sample-</w:t>
-        </w:r>
-        <w:bookmarkStart w:id="0" w:name="_GoBack"/>
-        <w:bookmarkEnd w:id="0"/>
-        <w:r>
-          <w:rPr>
-            <w:rStyle w:val="Hyperlink"/>
-            <w:rFonts w:ascii="Arial" w:hAnsi="Arial" w:cs="Arial"/>
-            <w:sz w:val="24"/>
-            <w:szCs w:val="24"/>
-          </w:rPr>
-          <w:t>code-using-java/</w:t>
-        </w:r>
-      </w:hyperlink>
+    </w:p>
+    <w:p>
+      <w:pPr>
+        <w:spacing w:after="0"/>
+        <w:jc w:val="both"/>
+        <w:rPr>
+          <w:rFonts w:ascii="Arial" w:hAnsi="Arial" w:cs="Arial"/>
+          <w:sz w:val="24"/>
+          <w:szCs w:val="24"/>
+        </w:rPr>
+      </w:pPr>
     </w:p>
     <w:sectPr>
       <w:pgSz w:w="11906" w:h="16838"/>
@@ -1678,7 +1833,7 @@
 </file>
 
 <file path=word/styles.xml><?xml version="1.0" encoding="utf-8"?>
-<w:styles xmlns:mc="http://schemas.openxmlformats.org/markup-compatibility/2006" xmlns:r="http://schemas.openxmlformats.org/officeDocument/2006/relationships" xmlns:w="http://schemas.openxmlformats.org/wordprocessingml/2006/main" xmlns:w14="http://schemas.microsoft.com/office/word/2010/wordml" xmlns:w15="http://schemas.microsoft.com/office/word/2012/wordml" mc:Ignorable="w14 w15">
+<w:styles xmlns:mc="http://schemas.openxmlformats.org/markup-compatibility/2006" xmlns:r="http://schemas.openxmlformats.org/officeDocument/2006/relationships" xmlns:w="http://schemas.openxmlformats.org/wordprocessingml/2006/main" xmlns:w14="http://schemas.microsoft.com/office/word/2010/wordml" xmlns:w15="http://schemas.microsoft.com/office/word/2012/wordml" xmlns:w16se="http://schemas.microsoft.com/office/word/2015/wordml/symex" mc:Ignorable="w14 w15 w16se">
   <w:docDefaults>
     <w:rPrDefault>
       <w:rPr>
@@ -1694,7 +1849,7 @@
       </w:pPr>
     </w:pPrDefault>
   </w:docDefaults>
-  <w:latentStyles w:defLockedState="0" w:defUIPriority="99" w:defSemiHidden="0" w:defUnhideWhenUsed="0" w:defQFormat="0" w:count="371">
+  <w:latentStyles w:defLockedState="0" w:defUIPriority="99" w:defSemiHidden="0" w:defUnhideWhenUsed="0" w:defQFormat="0" w:count="374">
     <w:lsdException w:name="Normal" w:uiPriority="0" w:qFormat="1"/>
     <w:lsdException w:name="heading 1" w:uiPriority="9" w:qFormat="1"/>
     <w:lsdException w:name="heading 2" w:semiHidden="1" w:uiPriority="9" w:unhideWhenUsed="1" w:qFormat="1"/>
@@ -1800,7 +1955,6 @@
     <w:lsdException w:name="HTML Sample" w:semiHidden="1" w:unhideWhenUsed="1"/>
     <w:lsdException w:name="HTML Typewriter" w:semiHidden="1" w:unhideWhenUsed="1"/>
     <w:lsdException w:name="HTML Variable" w:semiHidden="1" w:unhideWhenUsed="1"/>
-    <w:lsdException w:name="Normal Table" w:semiHidden="1" w:unhideWhenUsed="1"/>
     <w:lsdException w:name="annotation subject" w:semiHidden="1" w:unhideWhenUsed="1"/>
     <w:lsdException w:name="No List" w:semiHidden="1" w:unhideWhenUsed="1"/>
     <w:lsdException w:name="Outline List 1" w:semiHidden="1" w:unhideWhenUsed="1"/>
@@ -1845,7 +1999,6 @@
     <w:lsdException w:name="Table Professional" w:semiHidden="1" w:unhideWhenUsed="1"/>
     <w:lsdException w:name="Table Subtle 1" w:semiHidden="1" w:unhideWhenUsed="1"/>
     <w:lsdException w:name="Table Subtle 2" w:semiHidden="1" w:unhideWhenUsed="1"/>
-    <w:lsdException w:name="Table Web 1" w:semiHidden="1" w:unhideWhenUsed="1"/>
     <w:lsdException w:name="Table Web 2" w:semiHidden="1" w:unhideWhenUsed="1"/>
     <w:lsdException w:name="Table Web 3" w:semiHidden="1" w:unhideWhenUsed="1"/>
     <w:lsdException w:name="Balloon Text" w:semiHidden="1" w:unhideWhenUsed="1"/>
@@ -2066,19 +2219,22 @@
     <w:lsdException w:name="List Table 5 Dark Accent 6" w:uiPriority="50"/>
     <w:lsdException w:name="List Table 6 Colorful Accent 6" w:uiPriority="51"/>
     <w:lsdException w:name="List Table 7 Colorful Accent 6" w:uiPriority="52"/>
+    <w:lsdException w:name="Mention" w:semiHidden="1" w:unhideWhenUsed="1"/>
+    <w:lsdException w:name="Smart Hyperlink" w:semiHidden="1" w:unhideWhenUsed="1"/>
+    <w:lsdException w:name="Hashtag" w:semiHidden="1" w:unhideWhenUsed="1"/>
   </w:latentStyles>
-  <w:style w:type="paragraph" w:default="1" w:styleId="Standard">
+  <w:style w:type="paragraph" w:default="1" w:styleId="Normal">
     <w:name w:val="Normal"/>
     <w:qFormat/>
     <w:rsid w:val="00215C7F"/>
   </w:style>
-  <w:style w:type="character" w:default="1" w:styleId="Absatz-Standardschriftart">
+  <w:style w:type="character" w:default="1" w:styleId="DefaultParagraphFont">
     <w:name w:val="Default Paragraph Font"/>
     <w:uiPriority w:val="1"/>
     <w:semiHidden/>
     <w:unhideWhenUsed/>
   </w:style>
-  <w:style w:type="table" w:default="1" w:styleId="NormaleTabelle">
+  <w:style w:type="table" w:default="1" w:styleId="TableNormal">
     <w:name w:val="Normal Table"/>
     <w:uiPriority w:val="99"/>
     <w:semiHidden/>
@@ -2093,7 +2249,7 @@
       </w:tblCellMar>
     </w:tblPr>
   </w:style>
-  <w:style w:type="numbering" w:default="1" w:styleId="KeineListe">
+  <w:style w:type="numbering" w:default="1" w:styleId="NoList">
     <w:name w:val="No List"/>
     <w:uiPriority w:val="99"/>
     <w:semiHidden/>
@@ -2101,12 +2257,12 @@
   </w:style>
   <w:style w:type="character" w:customStyle="1" w:styleId="apple-converted-space">
     <w:name w:val="apple-converted-space"/>
-    <w:basedOn w:val="Absatz-Standardschriftart"/>
+    <w:basedOn w:val="DefaultParagraphFont"/>
     <w:rsid w:val="00215C7F"/>
   </w:style>
   <w:style w:type="character" w:styleId="Hyperlink">
     <w:name w:val="Hyperlink"/>
-    <w:basedOn w:val="Absatz-Standardschriftart"/>
+    <w:basedOn w:val="DefaultParagraphFont"/>
     <w:uiPriority w:val="99"/>
     <w:unhideWhenUsed/>
     <w:rsid w:val="00215C7F"/>
@@ -2115,9 +2271,9 @@
       <w:u w:val="single"/>
     </w:rPr>
   </w:style>
-  <w:style w:type="table" w:styleId="Tabellenraster">
+  <w:style w:type="table" w:styleId="TableGrid">
     <w:name w:val="Table Grid"/>
-    <w:basedOn w:val="NormaleTabelle"/>
+    <w:basedOn w:val="TableNormal"/>
     <w:uiPriority w:val="39"/>
     <w:rsid w:val="005A0247"/>
     <w:pPr>

</xml_diff>